<commit_message>
Format TOC heading in manuscript.docx
</commit_message>
<xml_diff>
--- a/inst/templates/manuscript.docx
+++ b/inst/templates/manuscript.docx
@@ -17,6 +17,14 @@
     </w:p>
     <w:p>
       <w:pPr>
+        <w:pStyle w:val="TOCHeading"/>
+      </w:pPr>
+      <w:r>
+        <w:t>TOC heading</w:t>
+      </w:r>
+    </w:p>
+    <w:p>
+      <w:pPr>
         <w:pStyle w:val="Heading1"/>
       </w:pPr>
       <w:r>
@@ -64,11 +72,9 @@
       </w:r>
     </w:p>
     <w:p>
-      <w:pPr>
-        <w:pBdr>
-          <w:bottom w:val="single" w:sz="6" w:space="1" w:color="auto"/>
-        </w:pBdr>
-      </w:pPr>
+      <w:r>
+        <w:br w:type="page"/>
+      </w:r>
     </w:p>
     <w:p/>
     <w:p>
@@ -970,15 +976,13 @@
     <w:uiPriority w:val="39"/>
     <w:unhideWhenUsed/>
     <w:qFormat/>
-    <w:pPr>
-      <w:spacing w:before="240" w:line="259" w:lineRule="auto"/>
+    <w:rsid w:val="00225956"/>
+    <w:pPr>
       <w:outlineLvl w:val="9"/>
     </w:pPr>
     <w:rPr>
-      <w:rFonts w:asciiTheme="majorHAnsi" w:hAnsiTheme="majorHAnsi" w:cstheme="majorBidi"/>
-      <w:b w:val="0"/>
+      <w:rFonts w:ascii="Times New Roman Bold" w:hAnsi="Times New Roman Bold"/>
       <w:bCs w:val="0"/>
-      <w:color w:val="365F91" w:themeColor="accent1" w:themeShade="BF"/>
     </w:rPr>
   </w:style>
   <w:style w:type="paragraph" w:customStyle="1" w:styleId="SourceCode">

</xml_diff>

<commit_message>
Add page numbers to manuscript.docx
</commit_message>
<xml_diff>
--- a/inst/templates/manuscript.docx
+++ b/inst/templates/manuscript.docx
@@ -97,6 +97,8 @@
       </w:pPr>
     </w:p>
     <w:sectPr>
+      <w:footerReference w:type="even" r:id="rId7"/>
+      <w:footerReference w:type="default" r:id="rId8"/>
       <w:pgSz w:w="12240" w:h="15840"/>
       <w:pgMar w:top="1440" w:right="1440" w:bottom="1440" w:left="1440" w:header="720" w:footer="720" w:gutter="0"/>
       <w:cols w:space="720"/>
@@ -122,6 +124,121 @@
     </w:p>
   </w:endnote>
 </w:endnotes>
+</file>
+
+<file path=word/footer1.xml><?xml version="1.0" encoding="utf-8"?>
+<w:ftr xmlns:wpc="http://schemas.microsoft.com/office/word/2010/wordprocessingCanvas" xmlns:cx="http://schemas.microsoft.com/office/drawing/2014/chartex" xmlns:cx1="http://schemas.microsoft.com/office/drawing/2015/9/8/chartex" xmlns:cx2="http://schemas.microsoft.com/office/drawing/2015/10/21/chartex" xmlns:cx3="http://schemas.microsoft.com/office/drawing/2016/5/9/chartex" xmlns:cx4="http://schemas.microsoft.com/office/drawing/2016/5/10/chartex" xmlns:cx5="http://schemas.microsoft.com/office/drawing/2016/5/11/chartex" xmlns:cx6="http://schemas.microsoft.com/office/drawing/2016/5/12/chartex" xmlns:cx7="http://schemas.microsoft.com/office/drawing/2016/5/13/chartex" xmlns:cx8="http://schemas.microsoft.com/office/drawing/2016/5/14/chartex" xmlns:mc="http://schemas.openxmlformats.org/markup-compatibility/2006" xmlns:aink="http://schemas.microsoft.com/office/drawing/2016/ink" xmlns:am3d="http://schemas.microsoft.com/office/drawing/2017/model3d" xmlns:o="urn:schemas-microsoft-com:office:office" xmlns:oel="http://schemas.microsoft.com/office/2019/extlst" xmlns:r="http://schemas.openxmlformats.org/officeDocument/2006/relationships" xmlns:m="http://schemas.openxmlformats.org/officeDocument/2006/math" xmlns:v="urn:schemas-microsoft-com:vml" xmlns:wp14="http://schemas.microsoft.com/office/word/2010/wordprocessingDrawing" xmlns:wp="http://schemas.openxmlformats.org/drawingml/2006/wordprocessingDrawing" xmlns:w10="urn:schemas-microsoft-com:office:word" xmlns:w="http://schemas.openxmlformats.org/wordprocessingml/2006/main" xmlns:w14="http://schemas.microsoft.com/office/word/2010/wordml" xmlns:w15="http://schemas.microsoft.com/office/word/2012/wordml" xmlns:w16cex="http://schemas.microsoft.com/office/word/2018/wordml/cex" xmlns:w16cid="http://schemas.microsoft.com/office/word/2016/wordml/cid" xmlns:w16="http://schemas.microsoft.com/office/word/2018/wordml" xmlns:w16sdtdh="http://schemas.microsoft.com/office/word/2020/wordml/sdtdatahash" xmlns:w16se="http://schemas.microsoft.com/office/word/2015/wordml/symex" xmlns:wpg="http://schemas.microsoft.com/office/word/2010/wordprocessingGroup" xmlns:wpi="http://schemas.microsoft.com/office/word/2010/wordprocessingInk" xmlns:wne="http://schemas.microsoft.com/office/word/2006/wordml" xmlns:wps="http://schemas.microsoft.com/office/word/2010/wordprocessingShape" mc:Ignorable="w14 w15 w16se w16cid w16 w16cex w16sdtdh wp14">
+  <w:sdt>
+    <w:sdtPr>
+      <w:rPr>
+        <w:rStyle w:val="PageNumber"/>
+      </w:rPr>
+      <w:id w:val="-586236916"/>
+      <w:docPartObj>
+        <w:docPartGallery w:val="Page Numbers (Bottom of Page)"/>
+        <w:docPartUnique/>
+      </w:docPartObj>
+    </w:sdtPr>
+    <w:sdtContent>
+      <w:p>
+        <w:pPr>
+          <w:pStyle w:val="Footer"/>
+          <w:framePr w:wrap="none" w:vAnchor="text" w:hAnchor="margin" w:xAlign="center" w:y="1"/>
+          <w:rPr>
+            <w:rStyle w:val="PageNumber"/>
+          </w:rPr>
+        </w:pPr>
+        <w:r>
+          <w:rPr>
+            <w:rStyle w:val="PageNumber"/>
+          </w:rPr>
+          <w:fldChar w:fldCharType="begin"/>
+        </w:r>
+        <w:r>
+          <w:rPr>
+            <w:rStyle w:val="PageNumber"/>
+          </w:rPr>
+          <w:instrText xml:space="preserve"> PAGE </w:instrText>
+        </w:r>
+        <w:r>
+          <w:rPr>
+            <w:rStyle w:val="PageNumber"/>
+          </w:rPr>
+          <w:fldChar w:fldCharType="end"/>
+        </w:r>
+      </w:p>
+    </w:sdtContent>
+  </w:sdt>
+  <w:p>
+    <w:pPr>
+      <w:pStyle w:val="Footer"/>
+    </w:pPr>
+  </w:p>
+</w:ftr>
+</file>
+
+<file path=word/footer2.xml><?xml version="1.0" encoding="utf-8"?>
+<w:ftr xmlns:wpc="http://schemas.microsoft.com/office/word/2010/wordprocessingCanvas" xmlns:cx="http://schemas.microsoft.com/office/drawing/2014/chartex" xmlns:cx1="http://schemas.microsoft.com/office/drawing/2015/9/8/chartex" xmlns:cx2="http://schemas.microsoft.com/office/drawing/2015/10/21/chartex" xmlns:cx3="http://schemas.microsoft.com/office/drawing/2016/5/9/chartex" xmlns:cx4="http://schemas.microsoft.com/office/drawing/2016/5/10/chartex" xmlns:cx5="http://schemas.microsoft.com/office/drawing/2016/5/11/chartex" xmlns:cx6="http://schemas.microsoft.com/office/drawing/2016/5/12/chartex" xmlns:cx7="http://schemas.microsoft.com/office/drawing/2016/5/13/chartex" xmlns:cx8="http://schemas.microsoft.com/office/drawing/2016/5/14/chartex" xmlns:mc="http://schemas.openxmlformats.org/markup-compatibility/2006" xmlns:aink="http://schemas.microsoft.com/office/drawing/2016/ink" xmlns:am3d="http://schemas.microsoft.com/office/drawing/2017/model3d" xmlns:o="urn:schemas-microsoft-com:office:office" xmlns:oel="http://schemas.microsoft.com/office/2019/extlst" xmlns:r="http://schemas.openxmlformats.org/officeDocument/2006/relationships" xmlns:m="http://schemas.openxmlformats.org/officeDocument/2006/math" xmlns:v="urn:schemas-microsoft-com:vml" xmlns:wp14="http://schemas.microsoft.com/office/word/2010/wordprocessingDrawing" xmlns:wp="http://schemas.openxmlformats.org/drawingml/2006/wordprocessingDrawing" xmlns:w10="urn:schemas-microsoft-com:office:word" xmlns:w="http://schemas.openxmlformats.org/wordprocessingml/2006/main" xmlns:w14="http://schemas.microsoft.com/office/word/2010/wordml" xmlns:w15="http://schemas.microsoft.com/office/word/2012/wordml" xmlns:w16cex="http://schemas.microsoft.com/office/word/2018/wordml/cex" xmlns:w16cid="http://schemas.microsoft.com/office/word/2016/wordml/cid" xmlns:w16="http://schemas.microsoft.com/office/word/2018/wordml" xmlns:w16sdtdh="http://schemas.microsoft.com/office/word/2020/wordml/sdtdatahash" xmlns:w16se="http://schemas.microsoft.com/office/word/2015/wordml/symex" xmlns:wpg="http://schemas.microsoft.com/office/word/2010/wordprocessingGroup" xmlns:wpi="http://schemas.microsoft.com/office/word/2010/wordprocessingInk" xmlns:wne="http://schemas.microsoft.com/office/word/2006/wordml" xmlns:wps="http://schemas.microsoft.com/office/word/2010/wordprocessingShape" mc:Ignorable="w14 w15 w16se w16cid w16 w16cex w16sdtdh wp14">
+  <w:sdt>
+    <w:sdtPr>
+      <w:rPr>
+        <w:rStyle w:val="PageNumber"/>
+      </w:rPr>
+      <w:id w:val="1856845721"/>
+      <w:docPartObj>
+        <w:docPartGallery w:val="Page Numbers (Bottom of Page)"/>
+        <w:docPartUnique/>
+      </w:docPartObj>
+    </w:sdtPr>
+    <w:sdtContent>
+      <w:p>
+        <w:pPr>
+          <w:pStyle w:val="Footer"/>
+          <w:framePr w:wrap="none" w:vAnchor="text" w:hAnchor="margin" w:xAlign="center" w:y="1"/>
+          <w:rPr>
+            <w:rStyle w:val="PageNumber"/>
+          </w:rPr>
+        </w:pPr>
+        <w:r>
+          <w:rPr>
+            <w:rStyle w:val="PageNumber"/>
+          </w:rPr>
+          <w:fldChar w:fldCharType="begin"/>
+        </w:r>
+        <w:r>
+          <w:rPr>
+            <w:rStyle w:val="PageNumber"/>
+          </w:rPr>
+          <w:instrText xml:space="preserve"> PAGE </w:instrText>
+        </w:r>
+        <w:r>
+          <w:rPr>
+            <w:rStyle w:val="PageNumber"/>
+          </w:rPr>
+          <w:fldChar w:fldCharType="separate"/>
+        </w:r>
+        <w:r>
+          <w:rPr>
+            <w:rStyle w:val="PageNumber"/>
+            <w:noProof/>
+          </w:rPr>
+          <w:t>1</w:t>
+        </w:r>
+        <w:r>
+          <w:rPr>
+            <w:rStyle w:val="PageNumber"/>
+          </w:rPr>
+          <w:fldChar w:fldCharType="end"/>
+        </w:r>
+      </w:p>
+    </w:sdtContent>
+  </w:sdt>
+  <w:p>
+    <w:pPr>
+      <w:pStyle w:val="Footer"/>
+    </w:pPr>
+  </w:p>
+</w:ftr>
 </file>
 
 <file path=word/footnotes.xml><?xml version="1.0" encoding="utf-8"?>
@@ -1337,6 +1454,11 @@
     <w:rPr>
       <w:rFonts w:ascii="Times New Roman" w:hAnsi="Times New Roman" w:cs="Times New Roman (Body CS)"/>
     </w:rPr>
+  </w:style>
+  <w:style w:type="character" w:styleId="PageNumber">
+    <w:name w:val="page number"/>
+    <w:basedOn w:val="DefaultParagraphFont"/>
+    <w:rsid w:val="001E1FAF"/>
   </w:style>
 </w:styles>
 </file>

</xml_diff>

<commit_message>
Increase paragraph spacing around Title and Front Matter in manuscript.docx
</commit_message>
<xml_diff>
--- a/inst/templates/manuscript.docx
+++ b/inst/templates/manuscript.docx
@@ -20,7 +20,13 @@
         <w:pStyle w:val="TOCHeading"/>
       </w:pPr>
       <w:r>
-        <w:t>TOC heading</w:t>
+        <w:t xml:space="preserve">TOC </w:t>
+      </w:r>
+      <w:r>
+        <w:t>H</w:t>
+      </w:r>
+      <w:r>
+        <w:t>eading</w:t>
       </w:r>
     </w:p>
     <w:p>
@@ -68,7 +74,13 @@
         <w:pStyle w:val="ImageCaption"/>
       </w:pPr>
       <w:r>
-        <w:t>Image caption</w:t>
+        <w:t xml:space="preserve">Image </w:t>
+      </w:r>
+      <w:r>
+        <w:t>C</w:t>
+      </w:r>
+      <w:r>
+        <w:t>aption</w:t>
       </w:r>
     </w:p>
     <w:p>
@@ -79,7 +91,13 @@
     <w:p/>
     <w:p>
       <w:r>
-        <w:t>Custom styles:</w:t>
+        <w:t xml:space="preserve">Custom </w:t>
+      </w:r>
+      <w:r>
+        <w:t>S</w:t>
+      </w:r>
+      <w:r>
+        <w:t>tyles:</w:t>
       </w:r>
     </w:p>
     <w:p/>
@@ -88,7 +106,13 @@
         <w:pStyle w:val="Frontmatter"/>
       </w:pPr>
       <w:r>
-        <w:t>Front matter</w:t>
+        <w:t xml:space="preserve">Front </w:t>
+      </w:r>
+      <w:r>
+        <w:t>M</w:t>
+      </w:r>
+      <w:r>
+        <w:t>atter</w:t>
       </w:r>
     </w:p>
     <w:p>
@@ -852,11 +876,11 @@
     <w:basedOn w:val="Normal"/>
     <w:next w:val="BodyText"/>
     <w:qFormat/>
-    <w:rsid w:val="00165544"/>
+    <w:rsid w:val="00F824C1"/>
     <w:pPr>
       <w:keepNext/>
       <w:keepLines/>
-      <w:spacing w:before="200" w:after="400"/>
+      <w:spacing w:before="400" w:after="800"/>
     </w:pPr>
     <w:rPr>
       <w:rFonts w:eastAsiaTheme="majorEastAsia" w:cs="Times New Roman (Headings CS)"/>
@@ -1429,9 +1453,9 @@
     <w:basedOn w:val="Normal"/>
     <w:next w:val="BodyText"/>
     <w:qFormat/>
-    <w:rsid w:val="00EB04F1"/>
-    <w:pPr>
-      <w:spacing w:after="240"/>
+    <w:rsid w:val="007937C8"/>
+    <w:pPr>
+      <w:spacing w:before="120" w:after="240"/>
     </w:pPr>
   </w:style>
   <w:style w:type="paragraph" w:styleId="Footer">

</xml_diff>

<commit_message>
Revamp manuscript.docx with fresh template
</commit_message>
<xml_diff>
--- a/inst/templates/manuscript.docx
+++ b/inst/templates/manuscript.docx
@@ -3,126 +3,308 @@
 <w:document xmlns:wpc="http://schemas.microsoft.com/office/word/2010/wordprocessingCanvas" xmlns:cx="http://schemas.microsoft.com/office/drawing/2014/chartex" xmlns:cx1="http://schemas.microsoft.com/office/drawing/2015/9/8/chartex" xmlns:cx2="http://schemas.microsoft.com/office/drawing/2015/10/21/chartex" xmlns:cx3="http://schemas.microsoft.com/office/drawing/2016/5/9/chartex" xmlns:cx4="http://schemas.microsoft.com/office/drawing/2016/5/10/chartex" xmlns:cx5="http://schemas.microsoft.com/office/drawing/2016/5/11/chartex" xmlns:cx6="http://schemas.microsoft.com/office/drawing/2016/5/12/chartex" xmlns:cx7="http://schemas.microsoft.com/office/drawing/2016/5/13/chartex" xmlns:cx8="http://schemas.microsoft.com/office/drawing/2016/5/14/chartex" xmlns:mc="http://schemas.openxmlformats.org/markup-compatibility/2006" xmlns:aink="http://schemas.microsoft.com/office/drawing/2016/ink" xmlns:am3d="http://schemas.microsoft.com/office/drawing/2017/model3d" xmlns:o="urn:schemas-microsoft-com:office:office" xmlns:oel="http://schemas.microsoft.com/office/2019/extlst" xmlns:r="http://schemas.openxmlformats.org/officeDocument/2006/relationships" xmlns:m="http://schemas.openxmlformats.org/officeDocument/2006/math" xmlns:v="urn:schemas-microsoft-com:vml" xmlns:wp14="http://schemas.microsoft.com/office/word/2010/wordprocessingDrawing" xmlns:wp="http://schemas.openxmlformats.org/drawingml/2006/wordprocessingDrawing" xmlns:w10="urn:schemas-microsoft-com:office:word" xmlns:w="http://schemas.openxmlformats.org/wordprocessingml/2006/main" xmlns:w14="http://schemas.microsoft.com/office/word/2010/wordml" xmlns:w15="http://schemas.microsoft.com/office/word/2012/wordml" xmlns:w16cex="http://schemas.microsoft.com/office/word/2018/wordml/cex" xmlns:w16cid="http://schemas.microsoft.com/office/word/2016/wordml/cid" xmlns:w16="http://schemas.microsoft.com/office/word/2018/wordml" xmlns:w16sdtdh="http://schemas.microsoft.com/office/word/2020/wordml/sdtdatahash" xmlns:w16se="http://schemas.microsoft.com/office/word/2015/wordml/symex" xmlns:wpg="http://schemas.microsoft.com/office/word/2010/wordprocessingGroup" xmlns:wpi="http://schemas.microsoft.com/office/word/2010/wordprocessingInk" xmlns:wne="http://schemas.microsoft.com/office/word/2006/wordml" xmlns:wps="http://schemas.microsoft.com/office/word/2010/wordprocessingShape" mc:Ignorable="w14 w15 w16se w16cid w16 w16cex w16sdtdh wp14">
   <w:body>
     <w:p>
-      <w:r>
-        <w:t>Normal</w:t>
-      </w:r>
-    </w:p>
-    <w:p>
       <w:pPr>
         <w:pStyle w:val="Title"/>
       </w:pPr>
       <w:r>
-        <w:t>Title</w:t>
-      </w:r>
-    </w:p>
-    <w:p>
-      <w:pPr>
-        <w:pStyle w:val="TOCHeading"/>
-      </w:pPr>
-      <w:r>
-        <w:t xml:space="preserve">TOC </w:t>
-      </w:r>
-      <w:r>
-        <w:t>H</w:t>
-      </w:r>
-      <w:r>
-        <w:t>eading</w:t>
+        <w:t xml:space="preserve"> Title </w:t>
+      </w:r>
+    </w:p>
+    <w:p>
+      <w:pPr>
+        <w:pStyle w:val="Subtitle"/>
+      </w:pPr>
+      <w:r>
+        <w:t xml:space="preserve"> Subtitle </w:t>
+      </w:r>
+    </w:p>
+    <w:p>
+      <w:pPr>
+        <w:pStyle w:val="Author"/>
+      </w:pPr>
+      <w:r>
+        <w:t xml:space="preserve"> Author </w:t>
+      </w:r>
+    </w:p>
+    <w:p>
+      <w:pPr>
+        <w:pStyle w:val="Date"/>
+      </w:pPr>
+      <w:r>
+        <w:t xml:space="preserve"> Date </w:t>
+      </w:r>
+    </w:p>
+    <w:p>
+      <w:pPr>
+        <w:pStyle w:val="Abstract"/>
+      </w:pPr>
+      <w:r>
+        <w:t xml:space="preserve"> Abstract </w:t>
       </w:r>
     </w:p>
     <w:p>
       <w:pPr>
         <w:pStyle w:val="Heading1"/>
       </w:pPr>
-      <w:r>
-        <w:t>Heading 1</w:t>
-      </w:r>
+      <w:bookmarkStart w:id="0" w:name="heading-1"/>
+      <w:r>
+        <w:t xml:space="preserve"> Heading 1 </w:t>
+      </w:r>
+      <w:bookmarkEnd w:id="0"/>
     </w:p>
     <w:p>
       <w:pPr>
         <w:pStyle w:val="Heading2"/>
       </w:pPr>
-      <w:r>
-        <w:t>Heading 2</w:t>
-      </w:r>
+      <w:bookmarkStart w:id="1" w:name="heading-2"/>
+      <w:r>
+        <w:t xml:space="preserve"> Heading 2 </w:t>
+      </w:r>
+      <w:bookmarkEnd w:id="1"/>
     </w:p>
     <w:p>
       <w:pPr>
         <w:pStyle w:val="Heading3"/>
       </w:pPr>
-      <w:r>
-        <w:t>Heading 3</w:t>
-      </w:r>
+      <w:bookmarkStart w:id="2" w:name="heading-3"/>
+      <w:r>
+        <w:t xml:space="preserve"> Heading 3 </w:t>
+      </w:r>
+      <w:bookmarkEnd w:id="2"/>
     </w:p>
     <w:p>
       <w:pPr>
         <w:pStyle w:val="Heading4"/>
       </w:pPr>
-      <w:r>
-        <w:t>Heading 4</w:t>
-      </w:r>
+      <w:bookmarkStart w:id="3" w:name="heading-4"/>
+      <w:r>
+        <w:t xml:space="preserve"> Heading 4 </w:t>
+      </w:r>
+      <w:bookmarkEnd w:id="3"/>
     </w:p>
     <w:p>
       <w:pPr>
         <w:pStyle w:val="Heading5"/>
       </w:pPr>
-      <w:r>
-        <w:t>Heading 5</w:t>
-      </w:r>
-    </w:p>
+      <w:bookmarkStart w:id="4" w:name="heading-5"/>
+      <w:r>
+        <w:t xml:space="preserve"> Heading 5 </w:t>
+      </w:r>
+      <w:bookmarkEnd w:id="4"/>
+    </w:p>
+    <w:p>
+      <w:pPr>
+        <w:pStyle w:val="Heading6"/>
+      </w:pPr>
+      <w:bookmarkStart w:id="5" w:name="heading-6"/>
+      <w:r>
+        <w:t xml:space="preserve"> Heading 6 </w:t>
+      </w:r>
+      <w:bookmarkEnd w:id="5"/>
+    </w:p>
+    <w:p>
+      <w:pPr>
+        <w:pStyle w:val="Heading7"/>
+      </w:pPr>
+      <w:bookmarkStart w:id="6" w:name="heading-7"/>
+      <w:r>
+        <w:t xml:space="preserve"> Heading 7 </w:t>
+      </w:r>
+      <w:bookmarkEnd w:id="6"/>
+    </w:p>
+    <w:p>
+      <w:pPr>
+        <w:pStyle w:val="Heading8"/>
+      </w:pPr>
+      <w:bookmarkStart w:id="7" w:name="heading-8"/>
+      <w:r>
+        <w:t xml:space="preserve"> Heading 8 </w:t>
+      </w:r>
+      <w:bookmarkEnd w:id="7"/>
+    </w:p>
+    <w:p>
+      <w:pPr>
+        <w:pStyle w:val="Heading9"/>
+      </w:pPr>
+      <w:bookmarkStart w:id="8" w:name="heading-9"/>
+      <w:r>
+        <w:t xml:space="preserve"> Heading 9 </w:t>
+      </w:r>
+      <w:bookmarkEnd w:id="8"/>
+    </w:p>
+    <w:p>
+      <w:pPr>
+        <w:pStyle w:val="FirstParagraph"/>
+      </w:pPr>
+      <w:r>
+        <w:t xml:space="preserve"> First Paragraph. </w:t>
+      </w:r>
+    </w:p>
+    <w:p>
+      <w:pPr>
+        <w:pStyle w:val="BodyText"/>
+      </w:pPr>
+      <w:r>
+        <w:t xml:space="preserve"> Body Text. Body Text Char.    </w:t>
+      </w:r>
+      <w:r>
+        <w:rPr>
+          <w:rStyle w:val="VerbatimChar"/>
+        </w:rPr>
+        <w:t xml:space="preserve"> Verbatim Char </w:t>
+      </w:r>
+      <w:r>
+        <w:t xml:space="preserve"> .    </w:t>
+      </w:r>
+      <w:hyperlink r:id="rId7">
+        <w:r>
+          <w:rPr>
+            <w:rStyle w:val="Hyperlink"/>
+          </w:rPr>
+          <w:t xml:space="preserve"> Hyperlink </w:t>
+        </w:r>
+      </w:hyperlink>
+      <w:r>
+        <w:t xml:space="preserve"> .     Footnote. </w:t>
+      </w:r>
+      <w:r>
+        <w:rPr>
+          <w:rStyle w:val="FootnoteReference"/>
+        </w:rPr>
+        <w:footnoteReference w:id="1"/>
+      </w:r>
+    </w:p>
+    <w:p>
+      <w:pPr>
+        <w:pStyle w:val="BlockText"/>
+      </w:pPr>
+      <w:r>
+        <w:t xml:space="preserve"> Block Text. </w:t>
+      </w:r>
+    </w:p>
+    <w:p>
+      <w:pPr>
+        <w:pStyle w:val="TableCaption"/>
+      </w:pPr>
+      <w:r>
+        <w:t xml:space="preserve"> Table caption. </w:t>
+      </w:r>
+    </w:p>
+    <w:tbl>
+      <w:tblPr>
+        <w:tblStyle w:val="Table"/>
+        <w:tblW w:w="0" w:type="pct"/>
+        <w:tblLook w:val="07E0" w:firstRow="1" w:lastRow="1" w:firstColumn="1" w:lastColumn="1" w:noHBand="1" w:noVBand="1"/>
+        <w:tblCaption w:val="Table caption."/>
+      </w:tblPr>
+      <w:tblGrid>
+        <w:gridCol w:w="823"/>
+        <w:gridCol w:w="823"/>
+      </w:tblGrid>
+      <w:tr>
+        <w:trPr>
+          <w:cnfStyle w:val="100000000000" w:firstRow="1" w:lastRow="0" w:firstColumn="0" w:lastColumn="0" w:oddVBand="0" w:evenVBand="0" w:oddHBand="0" w:evenHBand="0" w:firstRowFirstColumn="0" w:firstRowLastColumn="0" w:lastRowFirstColumn="0" w:lastRowLastColumn="0"/>
+        </w:trPr>
+        <w:tc>
+          <w:tcPr>
+            <w:tcW w:w="0" w:type="auto"/>
+          </w:tcPr>
+          <w:p>
+            <w:pPr>
+              <w:pStyle w:val="Compact"/>
+            </w:pPr>
+            <w:r>
+              <w:t xml:space="preserve"> Table </w:t>
+            </w:r>
+          </w:p>
+        </w:tc>
+        <w:tc>
+          <w:tcPr>
+            <w:tcW w:w="0" w:type="auto"/>
+          </w:tcPr>
+          <w:p>
+            <w:pPr>
+              <w:pStyle w:val="Compact"/>
+            </w:pPr>
+            <w:r>
+              <w:t xml:space="preserve"> Table </w:t>
+            </w:r>
+          </w:p>
+        </w:tc>
+      </w:tr>
+      <w:tr>
+        <w:tc>
+          <w:tcPr>
+            <w:tcW w:w="0" w:type="auto"/>
+          </w:tcPr>
+          <w:p>
+            <w:pPr>
+              <w:pStyle w:val="Compact"/>
+            </w:pPr>
+            <w:r>
+              <w:t xml:space="preserve"> 1 </w:t>
+            </w:r>
+          </w:p>
+        </w:tc>
+        <w:tc>
+          <w:tcPr>
+            <w:tcW w:w="0" w:type="auto"/>
+          </w:tcPr>
+          <w:p>
+            <w:pPr>
+              <w:pStyle w:val="Compact"/>
+            </w:pPr>
+            <w:r>
+              <w:t xml:space="preserve"> 2 </w:t>
+            </w:r>
+          </w:p>
+        </w:tc>
+      </w:tr>
+    </w:tbl>
     <w:p>
       <w:pPr>
         <w:pStyle w:val="ImageCaption"/>
       </w:pPr>
       <w:r>
-        <w:t xml:space="preserve">Image </w:t>
-      </w:r>
-      <w:r>
-        <w:t>C</w:t>
-      </w:r>
-      <w:r>
-        <w:t>aption</w:t>
-      </w:r>
-    </w:p>
-    <w:p>
-      <w:r>
-        <w:br w:type="page"/>
-      </w:r>
-    </w:p>
-    <w:p/>
-    <w:p>
-      <w:r>
-        <w:t xml:space="preserve">Custom </w:t>
-      </w:r>
-      <w:r>
-        <w:t>S</w:t>
-      </w:r>
-      <w:r>
-        <w:t>tyles:</w:t>
-      </w:r>
-    </w:p>
-    <w:p/>
-    <w:p>
-      <w:pPr>
-        <w:pStyle w:val="Frontmatter"/>
-      </w:pPr>
-      <w:r>
-        <w:t xml:space="preserve">Front </w:t>
-      </w:r>
-      <w:r>
-        <w:t>M</w:t>
-      </w:r>
-      <w:r>
-        <w:t>atter</w:t>
-      </w:r>
-    </w:p>
-    <w:p>
-      <w:pPr>
-        <w:pStyle w:val="BodyText"/>
-      </w:pPr>
+        <w:t xml:space="preserve"> Image Caption </w:t>
+      </w:r>
+    </w:p>
+    <w:p>
+      <w:pPr>
+        <w:pStyle w:val="DefinitionTerm"/>
+      </w:pPr>
+      <w:r>
+        <w:lastRenderedPageBreak/>
+        <w:t xml:space="preserve"> DefinitionTerm </w:t>
+      </w:r>
+    </w:p>
+    <w:p>
+      <w:pPr>
+        <w:pStyle w:val="Definition"/>
+      </w:pPr>
+      <w:r>
+        <w:t xml:space="preserve"> Definition </w:t>
+      </w:r>
+    </w:p>
+    <w:p>
+      <w:pPr>
+        <w:pStyle w:val="DefinitionTerm"/>
+      </w:pPr>
+      <w:r>
+        <w:t xml:space="preserve"> DefinitionTerm </w:t>
+      </w:r>
+    </w:p>
+    <w:p>
+      <w:pPr>
+        <w:pStyle w:val="Definition"/>
+      </w:pPr>
+      <w:r>
+        <w:t xml:space="preserve"> Definition </w:t>
+      </w:r>
     </w:p>
     <w:sectPr>
-      <w:footerReference w:type="even" r:id="rId7"/>
-      <w:footerReference w:type="default" r:id="rId8"/>
+      <w:footerReference w:type="even" r:id="rId8"/>
+      <w:footerReference w:type="default" r:id="rId9"/>
       <w:pgSz w:w="12240" w:h="15840"/>
       <w:pgMar w:top="1440" w:right="1440" w:bottom="1440" w:left="1440" w:header="720" w:footer="720" w:gutter="0"/>
       <w:cols w:space="720"/>
@@ -135,6 +317,9 @@
 <w:endnotes xmlns:wpc="http://schemas.microsoft.com/office/word/2010/wordprocessingCanvas" xmlns:cx="http://schemas.microsoft.com/office/drawing/2014/chartex" xmlns:cx1="http://schemas.microsoft.com/office/drawing/2015/9/8/chartex" xmlns:cx2="http://schemas.microsoft.com/office/drawing/2015/10/21/chartex" xmlns:cx3="http://schemas.microsoft.com/office/drawing/2016/5/9/chartex" xmlns:cx4="http://schemas.microsoft.com/office/drawing/2016/5/10/chartex" xmlns:cx5="http://schemas.microsoft.com/office/drawing/2016/5/11/chartex" xmlns:cx6="http://schemas.microsoft.com/office/drawing/2016/5/12/chartex" xmlns:cx7="http://schemas.microsoft.com/office/drawing/2016/5/13/chartex" xmlns:cx8="http://schemas.microsoft.com/office/drawing/2016/5/14/chartex" xmlns:mc="http://schemas.openxmlformats.org/markup-compatibility/2006" xmlns:aink="http://schemas.microsoft.com/office/drawing/2016/ink" xmlns:am3d="http://schemas.microsoft.com/office/drawing/2017/model3d" xmlns:o="urn:schemas-microsoft-com:office:office" xmlns:oel="http://schemas.microsoft.com/office/2019/extlst" xmlns:r="http://schemas.openxmlformats.org/officeDocument/2006/relationships" xmlns:m="http://schemas.openxmlformats.org/officeDocument/2006/math" xmlns:v="urn:schemas-microsoft-com:vml" xmlns:wp14="http://schemas.microsoft.com/office/word/2010/wordprocessingDrawing" xmlns:wp="http://schemas.openxmlformats.org/drawingml/2006/wordprocessingDrawing" xmlns:w10="urn:schemas-microsoft-com:office:word" xmlns:w="http://schemas.openxmlformats.org/wordprocessingml/2006/main" xmlns:w14="http://schemas.microsoft.com/office/word/2010/wordml" xmlns:w15="http://schemas.microsoft.com/office/word/2012/wordml" xmlns:w16cex="http://schemas.microsoft.com/office/word/2018/wordml/cex" xmlns:w16cid="http://schemas.microsoft.com/office/word/2016/wordml/cid" xmlns:w16="http://schemas.microsoft.com/office/word/2018/wordml" xmlns:w16sdtdh="http://schemas.microsoft.com/office/word/2020/wordml/sdtdatahash" xmlns:w16se="http://schemas.microsoft.com/office/word/2015/wordml/symex" xmlns:wpg="http://schemas.microsoft.com/office/word/2010/wordprocessingGroup" xmlns:wpi="http://schemas.microsoft.com/office/word/2010/wordprocessingInk" xmlns:wne="http://schemas.microsoft.com/office/word/2006/wordml" xmlns:wps="http://schemas.microsoft.com/office/word/2010/wordprocessingShape" mc:Ignorable="w14 w15 w16se w16cid w16 w16cex w16sdtdh wp14">
   <w:endnote w:type="separator" w:id="-1">
     <w:p>
+      <w:pPr>
+        <w:spacing w:after="0"/>
+      </w:pPr>
       <w:r>
         <w:separator/>
       </w:r>
@@ -142,6 +327,9 @@
   </w:endnote>
   <w:endnote w:type="continuationSeparator" w:id="0">
     <w:p>
+      <w:pPr>
+        <w:spacing w:after="0"/>
+      </w:pPr>
       <w:r>
         <w:continuationSeparator/>
       </w:r>
@@ -157,7 +345,7 @@
       <w:rPr>
         <w:rStyle w:val="PageNumber"/>
       </w:rPr>
-      <w:id w:val="-586236916"/>
+      <w:id w:val="222412667"/>
       <w:docPartObj>
         <w:docPartGallery w:val="Page Numbers (Bottom of Page)"/>
         <w:docPartUnique/>
@@ -208,7 +396,7 @@
       <w:rPr>
         <w:rStyle w:val="PageNumber"/>
       </w:rPr>
-      <w:id w:val="1856845721"/>
+      <w:id w:val="991599536"/>
       <w:docPartObj>
         <w:docPartGallery w:val="Page Numbers (Bottom of Page)"/>
         <w:docPartUnique/>
@@ -281,21 +469,40 @@
       </w:r>
     </w:p>
   </w:footnote>
+  <w:footnote w:id="1">
+    <w:p>
+      <w:pPr>
+        <w:pStyle w:val="FootnoteText"/>
+      </w:pPr>
+      <w:r>
+        <w:rPr>
+          <w:rStyle w:val="FootnoteReference"/>
+        </w:rPr>
+        <w:footnoteRef/>
+      </w:r>
+      <w:r>
+        <w:t xml:space="preserve"> Footnote Text.</w:t>
+      </w:r>
+    </w:p>
+  </w:footnote>
 </w:footnotes>
 </file>
 
 <file path=word/numbering.xml><?xml version="1.0" encoding="utf-8"?>
 <w:numbering xmlns:wpc="http://schemas.microsoft.com/office/word/2010/wordprocessingCanvas" xmlns:cx="http://schemas.microsoft.com/office/drawing/2014/chartex" xmlns:cx1="http://schemas.microsoft.com/office/drawing/2015/9/8/chartex" xmlns:cx2="http://schemas.microsoft.com/office/drawing/2015/10/21/chartex" xmlns:cx3="http://schemas.microsoft.com/office/drawing/2016/5/9/chartex" xmlns:cx4="http://schemas.microsoft.com/office/drawing/2016/5/10/chartex" xmlns:cx5="http://schemas.microsoft.com/office/drawing/2016/5/11/chartex" xmlns:cx6="http://schemas.microsoft.com/office/drawing/2016/5/12/chartex" xmlns:cx7="http://schemas.microsoft.com/office/drawing/2016/5/13/chartex" xmlns:cx8="http://schemas.microsoft.com/office/drawing/2016/5/14/chartex" xmlns:mc="http://schemas.openxmlformats.org/markup-compatibility/2006" xmlns:aink="http://schemas.microsoft.com/office/drawing/2016/ink" xmlns:am3d="http://schemas.microsoft.com/office/drawing/2017/model3d" xmlns:o="urn:schemas-microsoft-com:office:office" xmlns:oel="http://schemas.microsoft.com/office/2019/extlst" xmlns:r="http://schemas.openxmlformats.org/officeDocument/2006/relationships" xmlns:m="http://schemas.openxmlformats.org/officeDocument/2006/math" xmlns:v="urn:schemas-microsoft-com:vml" xmlns:wp14="http://schemas.microsoft.com/office/word/2010/wordprocessingDrawing" xmlns:wp="http://schemas.openxmlformats.org/drawingml/2006/wordprocessingDrawing" xmlns:w10="urn:schemas-microsoft-com:office:word" xmlns:w="http://schemas.openxmlformats.org/wordprocessingml/2006/main" xmlns:w14="http://schemas.microsoft.com/office/word/2010/wordml" xmlns:w15="http://schemas.microsoft.com/office/word/2012/wordml" xmlns:w16cex="http://schemas.microsoft.com/office/word/2018/wordml/cex" xmlns:w16cid="http://schemas.microsoft.com/office/word/2016/wordml/cid" xmlns:w16="http://schemas.microsoft.com/office/word/2018/wordml" xmlns:w16sdtdh="http://schemas.microsoft.com/office/word/2020/wordml/sdtdatahash" xmlns:w16se="http://schemas.microsoft.com/office/word/2015/wordml/symex" xmlns:wpg="http://schemas.microsoft.com/office/word/2010/wordprocessingGroup" xmlns:wpi="http://schemas.microsoft.com/office/word/2010/wordprocessingInk" xmlns:wne="http://schemas.microsoft.com/office/word/2006/wordml" xmlns:wps="http://schemas.microsoft.com/office/word/2010/wordprocessingShape" mc:Ignorable="w14 w15 w16se w16cid w16 w16cex w16sdtdh wp14">
   <w:abstractNum w:abstractNumId="0" w15:restartNumberingAfterBreak="0">
-    <w:nsid w:val="0000A990"/>
+    <w:nsid w:val="170CD2DE"/>
     <w:multiLevelType w:val="multilevel"/>
-    <w:tmpl w:val="E7D8F9A2"/>
+    <w:tmpl w:val="1BC0E5FC"/>
     <w:lvl w:ilvl="0">
       <w:numFmt w:val="bullet"/>
       <w:lvlText w:val=" "/>
       <w:lvlJc w:val="left"/>
       <w:pPr>
-        <w:ind w:left="720" w:hanging="480"/>
+        <w:tabs>
+          <w:tab w:val="num" w:pos="0"/>
+        </w:tabs>
+        <w:ind w:left="480" w:hanging="480"/>
       </w:pPr>
     </w:lvl>
     <w:lvl w:ilvl="1">
@@ -303,7 +510,10 @@
       <w:lvlText w:val=" "/>
       <w:lvlJc w:val="left"/>
       <w:pPr>
-        <w:ind w:left="1440" w:hanging="480"/>
+        <w:tabs>
+          <w:tab w:val="num" w:pos="720"/>
+        </w:tabs>
+        <w:ind w:left="1200" w:hanging="480"/>
       </w:pPr>
     </w:lvl>
     <w:lvl w:ilvl="2">
@@ -311,7 +521,10 @@
       <w:lvlText w:val=" "/>
       <w:lvlJc w:val="left"/>
       <w:pPr>
-        <w:ind w:left="2160" w:hanging="480"/>
+        <w:tabs>
+          <w:tab w:val="num" w:pos="1440"/>
+        </w:tabs>
+        <w:ind w:left="1920" w:hanging="480"/>
       </w:pPr>
     </w:lvl>
     <w:lvl w:ilvl="3">
@@ -319,7 +532,10 @@
       <w:lvlText w:val=" "/>
       <w:lvlJc w:val="left"/>
       <w:pPr>
-        <w:ind w:left="2880" w:hanging="480"/>
+        <w:tabs>
+          <w:tab w:val="num" w:pos="2160"/>
+        </w:tabs>
+        <w:ind w:left="2640" w:hanging="480"/>
       </w:pPr>
     </w:lvl>
     <w:lvl w:ilvl="4">
@@ -327,7 +543,10 @@
       <w:lvlText w:val=" "/>
       <w:lvlJc w:val="left"/>
       <w:pPr>
-        <w:ind w:left="3600" w:hanging="480"/>
+        <w:tabs>
+          <w:tab w:val="num" w:pos="2880"/>
+        </w:tabs>
+        <w:ind w:left="3360" w:hanging="480"/>
       </w:pPr>
     </w:lvl>
     <w:lvl w:ilvl="5">
@@ -335,7 +554,10 @@
       <w:lvlText w:val=" "/>
       <w:lvlJc w:val="left"/>
       <w:pPr>
-        <w:ind w:left="4320" w:hanging="480"/>
+        <w:tabs>
+          <w:tab w:val="num" w:pos="3600"/>
+        </w:tabs>
+        <w:ind w:left="4080" w:hanging="480"/>
       </w:pPr>
     </w:lvl>
     <w:lvl w:ilvl="6">
@@ -343,7 +565,10 @@
       <w:lvlText w:val=" "/>
       <w:lvlJc w:val="left"/>
       <w:pPr>
-        <w:ind w:left="5040" w:hanging="480"/>
+        <w:tabs>
+          <w:tab w:val="num" w:pos="4320"/>
+        </w:tabs>
+        <w:ind w:left="4800" w:hanging="480"/>
       </w:pPr>
     </w:lvl>
     <w:lvl w:ilvl="7">
@@ -351,7 +576,10 @@
       <w:lvlText w:val=" "/>
       <w:lvlJc w:val="left"/>
       <w:pPr>
-        <w:ind w:left="5760" w:hanging="480"/>
+        <w:tabs>
+          <w:tab w:val="num" w:pos="5040"/>
+        </w:tabs>
+        <w:ind w:left="5520" w:hanging="480"/>
       </w:pPr>
     </w:lvl>
     <w:lvl w:ilvl="8">
@@ -359,11 +587,14 @@
       <w:lvlText w:val=" "/>
       <w:lvlJc w:val="left"/>
       <w:pPr>
-        <w:ind w:left="6480" w:hanging="480"/>
+        <w:tabs>
+          <w:tab w:val="num" w:pos="5760"/>
+        </w:tabs>
+        <w:ind w:left="6240" w:hanging="480"/>
       </w:pPr>
     </w:lvl>
   </w:abstractNum>
-  <w:num w:numId="1" w16cid:durableId="856962075">
+  <w:num w:numId="1" w16cid:durableId="2116247765">
     <w:abstractNumId w:val="0"/>
   </w:num>
 </w:numbering>
@@ -633,12 +864,9 @@
   <w:style w:type="paragraph" w:default="1" w:styleId="Normal">
     <w:name w:val="Normal"/>
     <w:qFormat/>
-    <w:rsid w:val="008746E1"/>
-    <w:pPr>
-      <w:spacing w:after="0"/>
-    </w:pPr>
-    <w:rPr>
-      <w:rFonts w:ascii="Times New Roman" w:hAnsi="Times New Roman" w:cs="Times New Roman (Body CS)"/>
+    <w:rsid w:val="00E031F9"/>
+    <w:rPr>
+      <w:rFonts w:ascii="Times New Roman" w:hAnsi="Times New Roman"/>
     </w:rPr>
   </w:style>
   <w:style w:type="paragraph" w:styleId="Heading1">
@@ -647,7 +875,7 @@
     <w:next w:val="BodyText"/>
     <w:uiPriority w:val="9"/>
     <w:qFormat/>
-    <w:rsid w:val="001E694D"/>
+    <w:rsid w:val="00223718"/>
     <w:pPr>
       <w:keepNext/>
       <w:keepLines/>
@@ -655,7 +883,7 @@
       <w:outlineLvl w:val="0"/>
     </w:pPr>
     <w:rPr>
-      <w:rFonts w:eastAsiaTheme="majorEastAsia" w:cs="Times New Roman (Headings CS)"/>
+      <w:rFonts w:eastAsiaTheme="majorEastAsia" w:cstheme="majorBidi"/>
       <w:b/>
       <w:bCs/>
       <w:color w:val="000000" w:themeColor="text1"/>
@@ -670,7 +898,7 @@
     <w:uiPriority w:val="9"/>
     <w:unhideWhenUsed/>
     <w:qFormat/>
-    <w:rsid w:val="001E694D"/>
+    <w:rsid w:val="00CE4ECA"/>
     <w:pPr>
       <w:keepNext/>
       <w:keepLines/>
@@ -678,7 +906,7 @@
       <w:outlineLvl w:val="1"/>
     </w:pPr>
     <w:rPr>
-      <w:rFonts w:eastAsiaTheme="majorEastAsia" w:cs="Times New Roman (Headings CS)"/>
+      <w:rFonts w:eastAsiaTheme="majorEastAsia" w:cstheme="majorBidi"/>
       <w:b/>
       <w:bCs/>
       <w:color w:val="000000" w:themeColor="text1"/>
@@ -693,7 +921,7 @@
     <w:uiPriority w:val="9"/>
     <w:unhideWhenUsed/>
     <w:qFormat/>
-    <w:rsid w:val="001E694D"/>
+    <w:rsid w:val="00740A3B"/>
     <w:pPr>
       <w:keepNext/>
       <w:keepLines/>
@@ -701,7 +929,7 @@
       <w:outlineLvl w:val="2"/>
     </w:pPr>
     <w:rPr>
-      <w:rFonts w:eastAsiaTheme="majorEastAsia" w:cs="Times New Roman (Headings CS)"/>
+      <w:rFonts w:eastAsiaTheme="majorEastAsia" w:cstheme="majorBidi"/>
       <w:b/>
       <w:bCs/>
       <w:color w:val="000000" w:themeColor="text1"/>
@@ -714,7 +942,7 @@
     <w:uiPriority w:val="9"/>
     <w:unhideWhenUsed/>
     <w:qFormat/>
-    <w:rsid w:val="00C77987"/>
+    <w:rsid w:val="003B38BE"/>
     <w:pPr>
       <w:keepNext/>
       <w:keepLines/>
@@ -722,7 +950,7 @@
       <w:outlineLvl w:val="3"/>
     </w:pPr>
     <w:rPr>
-      <w:rFonts w:eastAsiaTheme="majorEastAsia" w:cs="Times New Roman (Headings CS)"/>
+      <w:rFonts w:eastAsiaTheme="majorEastAsia" w:cstheme="majorBidi"/>
       <w:b/>
       <w:bCs/>
       <w:i/>
@@ -736,7 +964,7 @@
     <w:uiPriority w:val="9"/>
     <w:unhideWhenUsed/>
     <w:qFormat/>
-    <w:rsid w:val="00C77987"/>
+    <w:rsid w:val="00CA3687"/>
     <w:pPr>
       <w:keepNext/>
       <w:keepLines/>
@@ -757,15 +985,16 @@
     <w:uiPriority w:val="9"/>
     <w:unhideWhenUsed/>
     <w:qFormat/>
+    <w:rsid w:val="009777F8"/>
     <w:pPr>
       <w:keepNext/>
       <w:keepLines/>
-      <w:spacing w:before="200"/>
+      <w:spacing w:before="120" w:after="240"/>
       <w:outlineLvl w:val="5"/>
     </w:pPr>
     <w:rPr>
-      <w:rFonts w:asciiTheme="majorHAnsi" w:eastAsiaTheme="majorEastAsia" w:hAnsiTheme="majorHAnsi" w:cstheme="majorBidi"/>
-      <w:color w:val="4F81BD" w:themeColor="accent1"/>
+      <w:rFonts w:eastAsiaTheme="majorEastAsia" w:cstheme="majorBidi"/>
+      <w:color w:val="000000" w:themeColor="text1"/>
     </w:rPr>
   </w:style>
   <w:style w:type="paragraph" w:styleId="Heading7">
@@ -775,15 +1004,16 @@
     <w:uiPriority w:val="9"/>
     <w:unhideWhenUsed/>
     <w:qFormat/>
+    <w:rsid w:val="009777F8"/>
     <w:pPr>
       <w:keepNext/>
       <w:keepLines/>
-      <w:spacing w:before="200"/>
+      <w:spacing w:before="120" w:after="240"/>
       <w:outlineLvl w:val="6"/>
     </w:pPr>
     <w:rPr>
-      <w:rFonts w:asciiTheme="majorHAnsi" w:eastAsiaTheme="majorEastAsia" w:hAnsiTheme="majorHAnsi" w:cstheme="majorBidi"/>
-      <w:color w:val="4F81BD" w:themeColor="accent1"/>
+      <w:rFonts w:eastAsiaTheme="majorEastAsia" w:cstheme="majorBidi"/>
+      <w:color w:val="000000" w:themeColor="text1"/>
     </w:rPr>
   </w:style>
   <w:style w:type="paragraph" w:styleId="Heading8">
@@ -793,15 +1023,16 @@
     <w:uiPriority w:val="9"/>
     <w:unhideWhenUsed/>
     <w:qFormat/>
+    <w:rsid w:val="008A177A"/>
     <w:pPr>
       <w:keepNext/>
       <w:keepLines/>
-      <w:spacing w:before="200"/>
+      <w:spacing w:before="120" w:after="240"/>
       <w:outlineLvl w:val="7"/>
     </w:pPr>
     <w:rPr>
-      <w:rFonts w:asciiTheme="majorHAnsi" w:eastAsiaTheme="majorEastAsia" w:hAnsiTheme="majorHAnsi" w:cstheme="majorBidi"/>
-      <w:color w:val="4F81BD" w:themeColor="accent1"/>
+      <w:rFonts w:eastAsiaTheme="majorEastAsia" w:cstheme="majorBidi"/>
+      <w:color w:val="000000" w:themeColor="text1"/>
     </w:rPr>
   </w:style>
   <w:style w:type="paragraph" w:styleId="Heading9">
@@ -811,15 +1042,16 @@
     <w:uiPriority w:val="9"/>
     <w:unhideWhenUsed/>
     <w:qFormat/>
+    <w:rsid w:val="00A2116A"/>
     <w:pPr>
       <w:keepNext/>
       <w:keepLines/>
-      <w:spacing w:before="200"/>
+      <w:spacing w:before="120" w:after="240"/>
       <w:outlineLvl w:val="8"/>
     </w:pPr>
     <w:rPr>
-      <w:rFonts w:asciiTheme="majorHAnsi" w:eastAsiaTheme="majorEastAsia" w:hAnsiTheme="majorHAnsi" w:cstheme="majorBidi"/>
-      <w:color w:val="4F81BD" w:themeColor="accent1"/>
+      <w:rFonts w:eastAsiaTheme="majorEastAsia" w:cstheme="majorBidi"/>
+      <w:color w:val="000000" w:themeColor="text1"/>
     </w:rPr>
   </w:style>
   <w:style w:type="character" w:default="1" w:styleId="DefaultParagraphFont">
@@ -876,14 +1108,15 @@
     <w:basedOn w:val="Normal"/>
     <w:next w:val="BodyText"/>
     <w:qFormat/>
-    <w:rsid w:val="00F824C1"/>
+    <w:rsid w:val="00A02B24"/>
     <w:pPr>
       <w:keepNext/>
       <w:keepLines/>
       <w:spacing w:before="400" w:after="800"/>
-    </w:pPr>
-    <w:rPr>
-      <w:rFonts w:eastAsiaTheme="majorEastAsia" w:cs="Times New Roman (Headings CS)"/>
+      <w:jc w:val="center"/>
+    </w:pPr>
+    <w:rPr>
+      <w:rFonts w:eastAsiaTheme="majorEastAsia" w:cstheme="majorBidi"/>
       <w:b/>
       <w:bCs/>
       <w:color w:val="000000" w:themeColor="text1"/>
@@ -896,17 +1129,18 @@
     <w:basedOn w:val="Title"/>
     <w:next w:val="BodyText"/>
     <w:qFormat/>
-    <w:pPr>
-      <w:spacing w:before="240" w:after="240"/>
-      <w:jc w:val="center"/>
-    </w:pPr>
-    <w:rPr>
-      <w:sz w:val="30"/>
+    <w:rsid w:val="00A02B24"/>
+    <w:pPr>
+      <w:spacing w:before="320" w:after="640"/>
+    </w:pPr>
+    <w:rPr>
+      <w:sz w:val="32"/>
       <w:szCs w:val="30"/>
     </w:rPr>
   </w:style>
   <w:style w:type="paragraph" w:customStyle="1" w:styleId="Author">
     <w:name w:val="Author"/>
+    <w:basedOn w:val="Normal"/>
     <w:next w:val="BodyText"/>
     <w:qFormat/>
     <w:pPr>
@@ -917,6 +1151,7 @@
   </w:style>
   <w:style w:type="paragraph" w:styleId="Date">
     <w:name w:val="Date"/>
+    <w:basedOn w:val="Normal"/>
     <w:next w:val="BodyText"/>
     <w:qFormat/>
     <w:pPr>
@@ -925,43 +1160,30 @@
       <w:jc w:val="center"/>
     </w:pPr>
   </w:style>
-  <w:style w:type="paragraph" w:customStyle="1" w:styleId="AbstractTitle">
-    <w:name w:val="Abstract Title"/>
-    <w:basedOn w:val="Normal"/>
-    <w:next w:val="Abstract"/>
+  <w:style w:type="paragraph" w:customStyle="1" w:styleId="Abstract">
+    <w:name w:val="Abstract"/>
+    <w:basedOn w:val="Normal"/>
+    <w:next w:val="BodyText"/>
     <w:qFormat/>
     <w:pPr>
       <w:keepNext/>
       <w:keepLines/>
-      <w:spacing w:before="300"/>
-      <w:jc w:val="center"/>
-    </w:pPr>
-    <w:rPr>
-      <w:b/>
-      <w:color w:val="345A8A"/>
+      <w:spacing w:before="300" w:after="300"/>
+    </w:pPr>
+    <w:rPr>
       <w:sz w:val="20"/>
       <w:szCs w:val="20"/>
     </w:rPr>
   </w:style>
-  <w:style w:type="paragraph" w:customStyle="1" w:styleId="Abstract">
-    <w:name w:val="Abstract"/>
-    <w:basedOn w:val="Normal"/>
-    <w:next w:val="BodyText"/>
-    <w:qFormat/>
-    <w:pPr>
-      <w:keepNext/>
-      <w:keepLines/>
-      <w:spacing w:before="100" w:after="300"/>
-    </w:pPr>
-    <w:rPr>
-      <w:sz w:val="20"/>
-      <w:szCs w:val="20"/>
-    </w:rPr>
-  </w:style>
   <w:style w:type="paragraph" w:styleId="Bibliography">
     <w:name w:val="Bibliography"/>
-    <w:basedOn w:val="Normal"/>
-    <w:qFormat/>
+    <w:basedOn w:val="BodyText"/>
+    <w:qFormat/>
+    <w:rsid w:val="00E80915"/>
+    <w:pPr>
+      <w:spacing w:before="0" w:after="0"/>
+      <w:ind w:left="360" w:hanging="360"/>
+    </w:pPr>
   </w:style>
   <w:style w:type="paragraph" w:styleId="BlockText">
     <w:name w:val="Block Text"/>
@@ -981,16 +1203,10 @@
     <w:uiPriority w:val="9"/>
     <w:unhideWhenUsed/>
     <w:qFormat/>
-  </w:style>
-  <w:style w:type="paragraph" w:customStyle="1" w:styleId="FootnoteBlockText">
-    <w:name w:val="Footnote Block Text"/>
-    <w:uiPriority w:val="9"/>
-    <w:unhideWhenUsed/>
-    <w:qFormat/>
-    <w:pPr>
-      <w:spacing w:before="100" w:after="100"/>
-      <w:ind w:left="480" w:right="480"/>
-    </w:pPr>
+    <w:rsid w:val="006C294A"/>
+    <w:rPr>
+      <w:sz w:val="22"/>
+    </w:rPr>
   </w:style>
   <w:style w:type="table" w:customStyle="1" w:styleId="Table">
     <w:name w:val="Table"/>
@@ -1028,6 +1244,7 @@
     <w:pPr>
       <w:keepNext/>
       <w:keepLines/>
+      <w:spacing w:after="0"/>
     </w:pPr>
     <w:rPr>
       <w:b/>
@@ -1041,16 +1258,18 @@
     <w:name w:val="caption"/>
     <w:basedOn w:val="Normal"/>
     <w:link w:val="CaptionChar"/>
+    <w:rsid w:val="00857BF8"/>
     <w:pPr>
       <w:spacing w:after="120"/>
     </w:pPr>
     <w:rPr>
-      <w:i/>
+      <w:rFonts w:cs="Times New Roman (Body CS)"/>
     </w:rPr>
   </w:style>
   <w:style w:type="paragraph" w:customStyle="1" w:styleId="TableCaption">
     <w:name w:val="Table Caption"/>
     <w:basedOn w:val="Caption"/>
+    <w:rsid w:val="00857BF8"/>
     <w:pPr>
       <w:keepNext/>
     </w:pPr>
@@ -1058,14 +1277,7 @@
   <w:style w:type="paragraph" w:customStyle="1" w:styleId="ImageCaption">
     <w:name w:val="Image Caption"/>
     <w:basedOn w:val="Caption"/>
-    <w:rsid w:val="000B33C8"/>
-    <w:pPr>
-      <w:spacing w:before="120"/>
-    </w:pPr>
-    <w:rPr>
-      <w:i w:val="0"/>
-      <w:sz w:val="22"/>
-    </w:rPr>
+    <w:rsid w:val="00857BF8"/>
   </w:style>
   <w:style w:type="paragraph" w:customStyle="1" w:styleId="Figure">
     <w:name w:val="Figure"/>
@@ -1082,32 +1294,41 @@
     <w:name w:val="Caption Char"/>
     <w:basedOn w:val="DefaultParagraphFont"/>
     <w:link w:val="Caption"/>
+    <w:rsid w:val="00857BF8"/>
+    <w:rPr>
+      <w:rFonts w:ascii="Times New Roman" w:hAnsi="Times New Roman" w:cs="Times New Roman (Body CS)"/>
+    </w:rPr>
   </w:style>
   <w:style w:type="character" w:customStyle="1" w:styleId="VerbatimChar">
     <w:name w:val="Verbatim Char"/>
     <w:basedOn w:val="CaptionChar"/>
-    <w:link w:val="SourceCode"/>
-    <w:rPr>
-      <w:rFonts w:ascii="Consolas" w:hAnsi="Consolas"/>
+    <w:rPr>
+      <w:rFonts w:ascii="Consolas" w:hAnsi="Consolas" w:cs="Times New Roman (Body CS)"/>
       <w:sz w:val="22"/>
     </w:rPr>
   </w:style>
   <w:style w:type="character" w:customStyle="1" w:styleId="SectionNumber">
     <w:name w:val="Section Number"/>
     <w:basedOn w:val="CaptionChar"/>
+    <w:rPr>
+      <w:rFonts w:ascii="Times New Roman" w:hAnsi="Times New Roman" w:cs="Times New Roman (Body CS)"/>
+    </w:rPr>
   </w:style>
   <w:style w:type="character" w:styleId="FootnoteReference">
     <w:name w:val="footnote reference"/>
     <w:basedOn w:val="CaptionChar"/>
     <w:rPr>
+      <w:rFonts w:ascii="Times New Roman" w:hAnsi="Times New Roman" w:cs="Times New Roman (Body CS)"/>
       <w:vertAlign w:val="superscript"/>
     </w:rPr>
   </w:style>
   <w:style w:type="character" w:styleId="Hyperlink">
     <w:name w:val="Hyperlink"/>
     <w:basedOn w:val="CaptionChar"/>
-    <w:rPr>
-      <w:color w:val="4F81BD" w:themeColor="accent1"/>
+    <w:rsid w:val="00A2116A"/>
+    <w:rPr>
+      <w:rFonts w:ascii="Times New Roman" w:hAnsi="Times New Roman" w:cs="Times New Roman (Body CS)"/>
+      <w:color w:val="0432FF"/>
     </w:rPr>
   </w:style>
   <w:style w:type="paragraph" w:styleId="TOCHeading">
@@ -1117,372 +1338,62 @@
     <w:uiPriority w:val="39"/>
     <w:unhideWhenUsed/>
     <w:qFormat/>
-    <w:rsid w:val="00225956"/>
+    <w:rsid w:val="001C499A"/>
     <w:pPr>
       <w:outlineLvl w:val="9"/>
     </w:pPr>
     <w:rPr>
-      <w:rFonts w:ascii="Times New Roman Bold" w:hAnsi="Times New Roman Bold"/>
       <w:bCs w:val="0"/>
     </w:rPr>
-  </w:style>
-  <w:style w:type="paragraph" w:customStyle="1" w:styleId="SourceCode">
-    <w:name w:val="Source Code"/>
-    <w:basedOn w:val="Normal"/>
-    <w:link w:val="VerbatimChar"/>
-    <w:pPr>
-      <w:shd w:val="clear" w:color="auto" w:fill="F1F3F5"/>
-      <w:wordWrap w:val="0"/>
-    </w:pPr>
-  </w:style>
-  <w:style w:type="character" w:customStyle="1" w:styleId="KeywordTok">
-    <w:name w:val="KeywordTok"/>
-    <w:basedOn w:val="VerbatimChar"/>
-    <w:rPr>
-      <w:rFonts w:ascii="Consolas" w:hAnsi="Consolas"/>
-      <w:color w:val="003B4F"/>
-      <w:sz w:val="22"/>
-      <w:shd w:val="clear" w:color="auto" w:fill="F1F3F5"/>
-    </w:rPr>
-  </w:style>
-  <w:style w:type="character" w:customStyle="1" w:styleId="DataTypeTok">
-    <w:name w:val="DataTypeTok"/>
-    <w:basedOn w:val="VerbatimChar"/>
-    <w:rPr>
-      <w:rFonts w:ascii="Consolas" w:hAnsi="Consolas"/>
-      <w:color w:val="AD0000"/>
-      <w:sz w:val="22"/>
-      <w:shd w:val="clear" w:color="auto" w:fill="F1F3F5"/>
-    </w:rPr>
-  </w:style>
-  <w:style w:type="character" w:customStyle="1" w:styleId="DecValTok">
-    <w:name w:val="DecValTok"/>
-    <w:basedOn w:val="VerbatimChar"/>
-    <w:rPr>
-      <w:rFonts w:ascii="Consolas" w:hAnsi="Consolas"/>
-      <w:color w:val="AD0000"/>
-      <w:sz w:val="22"/>
-      <w:shd w:val="clear" w:color="auto" w:fill="F1F3F5"/>
-    </w:rPr>
-  </w:style>
-  <w:style w:type="character" w:customStyle="1" w:styleId="BaseNTok">
-    <w:name w:val="BaseNTok"/>
-    <w:basedOn w:val="VerbatimChar"/>
-    <w:rPr>
-      <w:rFonts w:ascii="Consolas" w:hAnsi="Consolas"/>
-      <w:color w:val="AD0000"/>
-      <w:sz w:val="22"/>
-      <w:shd w:val="clear" w:color="auto" w:fill="F1F3F5"/>
-    </w:rPr>
-  </w:style>
-  <w:style w:type="character" w:customStyle="1" w:styleId="FloatTok">
-    <w:name w:val="FloatTok"/>
-    <w:basedOn w:val="VerbatimChar"/>
-    <w:rPr>
-      <w:rFonts w:ascii="Consolas" w:hAnsi="Consolas"/>
-      <w:color w:val="AD0000"/>
-      <w:sz w:val="22"/>
-      <w:shd w:val="clear" w:color="auto" w:fill="F1F3F5"/>
-    </w:rPr>
-  </w:style>
-  <w:style w:type="character" w:customStyle="1" w:styleId="ConstantTok">
-    <w:name w:val="ConstantTok"/>
-    <w:basedOn w:val="VerbatimChar"/>
-    <w:rPr>
-      <w:rFonts w:ascii="Consolas" w:hAnsi="Consolas"/>
-      <w:color w:val="8F5902"/>
-      <w:sz w:val="22"/>
-      <w:shd w:val="clear" w:color="auto" w:fill="F1F3F5"/>
-    </w:rPr>
-  </w:style>
-  <w:style w:type="character" w:customStyle="1" w:styleId="CharTok">
-    <w:name w:val="CharTok"/>
-    <w:basedOn w:val="VerbatimChar"/>
-    <w:rPr>
-      <w:rFonts w:ascii="Consolas" w:hAnsi="Consolas"/>
-      <w:color w:val="20794D"/>
-      <w:sz w:val="22"/>
-      <w:shd w:val="clear" w:color="auto" w:fill="F1F3F5"/>
-    </w:rPr>
-  </w:style>
-  <w:style w:type="character" w:customStyle="1" w:styleId="SpecialCharTok">
-    <w:name w:val="SpecialCharTok"/>
-    <w:basedOn w:val="VerbatimChar"/>
-    <w:rPr>
-      <w:rFonts w:ascii="Consolas" w:hAnsi="Consolas"/>
-      <w:color w:val="5E5E5E"/>
-      <w:sz w:val="22"/>
-      <w:shd w:val="clear" w:color="auto" w:fill="F1F3F5"/>
-    </w:rPr>
-  </w:style>
-  <w:style w:type="character" w:customStyle="1" w:styleId="StringTok">
-    <w:name w:val="StringTok"/>
-    <w:basedOn w:val="VerbatimChar"/>
-    <w:rPr>
-      <w:rFonts w:ascii="Consolas" w:hAnsi="Consolas"/>
-      <w:color w:val="20794D"/>
-      <w:sz w:val="22"/>
-      <w:shd w:val="clear" w:color="auto" w:fill="F1F3F5"/>
-    </w:rPr>
-  </w:style>
-  <w:style w:type="character" w:customStyle="1" w:styleId="VerbatimStringTok">
-    <w:name w:val="VerbatimStringTok"/>
-    <w:basedOn w:val="VerbatimChar"/>
-    <w:rPr>
-      <w:rFonts w:ascii="Consolas" w:hAnsi="Consolas"/>
-      <w:color w:val="20794D"/>
-      <w:sz w:val="22"/>
-      <w:shd w:val="clear" w:color="auto" w:fill="F1F3F5"/>
-    </w:rPr>
-  </w:style>
-  <w:style w:type="character" w:customStyle="1" w:styleId="SpecialStringTok">
-    <w:name w:val="SpecialStringTok"/>
-    <w:basedOn w:val="VerbatimChar"/>
-    <w:rPr>
-      <w:rFonts w:ascii="Consolas" w:hAnsi="Consolas"/>
-      <w:color w:val="20794D"/>
-      <w:sz w:val="22"/>
-      <w:shd w:val="clear" w:color="auto" w:fill="F1F3F5"/>
-    </w:rPr>
-  </w:style>
-  <w:style w:type="character" w:customStyle="1" w:styleId="ImportTok">
-    <w:name w:val="ImportTok"/>
-    <w:basedOn w:val="VerbatimChar"/>
-    <w:rPr>
-      <w:rFonts w:ascii="Consolas" w:hAnsi="Consolas"/>
-      <w:color w:val="00769E"/>
-      <w:sz w:val="22"/>
-      <w:shd w:val="clear" w:color="auto" w:fill="F1F3F5"/>
-    </w:rPr>
-  </w:style>
-  <w:style w:type="character" w:customStyle="1" w:styleId="CommentTok">
-    <w:name w:val="CommentTok"/>
-    <w:basedOn w:val="VerbatimChar"/>
-    <w:rPr>
-      <w:rFonts w:ascii="Consolas" w:hAnsi="Consolas"/>
-      <w:color w:val="5E5E5E"/>
-      <w:sz w:val="22"/>
-      <w:shd w:val="clear" w:color="auto" w:fill="F1F3F5"/>
-    </w:rPr>
-  </w:style>
-  <w:style w:type="character" w:customStyle="1" w:styleId="DocumentationTok">
-    <w:name w:val="DocumentationTok"/>
-    <w:basedOn w:val="VerbatimChar"/>
-    <w:rPr>
-      <w:rFonts w:ascii="Consolas" w:hAnsi="Consolas"/>
-      <w:i/>
-      <w:color w:val="5E5E5E"/>
-      <w:sz w:val="22"/>
-      <w:shd w:val="clear" w:color="auto" w:fill="F1F3F5"/>
-    </w:rPr>
-  </w:style>
-  <w:style w:type="character" w:customStyle="1" w:styleId="AnnotationTok">
-    <w:name w:val="AnnotationTok"/>
-    <w:basedOn w:val="VerbatimChar"/>
-    <w:rPr>
-      <w:rFonts w:ascii="Consolas" w:hAnsi="Consolas"/>
-      <w:color w:val="5E5E5E"/>
-      <w:sz w:val="22"/>
-      <w:shd w:val="clear" w:color="auto" w:fill="F1F3F5"/>
-    </w:rPr>
-  </w:style>
-  <w:style w:type="character" w:customStyle="1" w:styleId="CommentVarTok">
-    <w:name w:val="CommentVarTok"/>
-    <w:basedOn w:val="VerbatimChar"/>
-    <w:rPr>
-      <w:rFonts w:ascii="Consolas" w:hAnsi="Consolas"/>
-      <w:i/>
-      <w:color w:val="5E5E5E"/>
-      <w:sz w:val="22"/>
-      <w:shd w:val="clear" w:color="auto" w:fill="F1F3F5"/>
-    </w:rPr>
-  </w:style>
-  <w:style w:type="character" w:customStyle="1" w:styleId="OtherTok">
-    <w:name w:val="OtherTok"/>
-    <w:basedOn w:val="VerbatimChar"/>
-    <w:rPr>
-      <w:rFonts w:ascii="Consolas" w:hAnsi="Consolas"/>
-      <w:color w:val="003B4F"/>
-      <w:sz w:val="22"/>
-      <w:shd w:val="clear" w:color="auto" w:fill="F1F3F5"/>
-    </w:rPr>
-  </w:style>
-  <w:style w:type="character" w:customStyle="1" w:styleId="FunctionTok">
-    <w:name w:val="FunctionTok"/>
-    <w:basedOn w:val="VerbatimChar"/>
-    <w:rPr>
-      <w:rFonts w:ascii="Consolas" w:hAnsi="Consolas"/>
-      <w:color w:val="4758AB"/>
-      <w:sz w:val="22"/>
-      <w:shd w:val="clear" w:color="auto" w:fill="F1F3F5"/>
-    </w:rPr>
-  </w:style>
-  <w:style w:type="character" w:customStyle="1" w:styleId="VariableTok">
-    <w:name w:val="VariableTok"/>
-    <w:basedOn w:val="VerbatimChar"/>
-    <w:rPr>
-      <w:rFonts w:ascii="Consolas" w:hAnsi="Consolas"/>
-      <w:color w:val="111111"/>
-      <w:sz w:val="22"/>
-      <w:shd w:val="clear" w:color="auto" w:fill="F1F3F5"/>
-    </w:rPr>
-  </w:style>
-  <w:style w:type="character" w:customStyle="1" w:styleId="ControlFlowTok">
-    <w:name w:val="ControlFlowTok"/>
-    <w:basedOn w:val="VerbatimChar"/>
-    <w:rPr>
-      <w:rFonts w:ascii="Consolas" w:hAnsi="Consolas"/>
-      <w:color w:val="003B4F"/>
-      <w:sz w:val="22"/>
-      <w:shd w:val="clear" w:color="auto" w:fill="F1F3F5"/>
-    </w:rPr>
-  </w:style>
-  <w:style w:type="character" w:customStyle="1" w:styleId="OperatorTok">
-    <w:name w:val="OperatorTok"/>
-    <w:basedOn w:val="VerbatimChar"/>
-    <w:rPr>
-      <w:rFonts w:ascii="Consolas" w:hAnsi="Consolas"/>
-      <w:color w:val="5E5E5E"/>
-      <w:sz w:val="22"/>
-      <w:shd w:val="clear" w:color="auto" w:fill="F1F3F5"/>
-    </w:rPr>
-  </w:style>
-  <w:style w:type="character" w:customStyle="1" w:styleId="BuiltInTok">
-    <w:name w:val="BuiltInTok"/>
-    <w:basedOn w:val="VerbatimChar"/>
-    <w:rPr>
-      <w:rFonts w:ascii="Consolas" w:hAnsi="Consolas"/>
-      <w:color w:val="003B4F"/>
-      <w:sz w:val="22"/>
-      <w:shd w:val="clear" w:color="auto" w:fill="F1F3F5"/>
-    </w:rPr>
-  </w:style>
-  <w:style w:type="character" w:customStyle="1" w:styleId="ExtensionTok">
-    <w:name w:val="ExtensionTok"/>
-    <w:basedOn w:val="VerbatimChar"/>
-    <w:rPr>
-      <w:rFonts w:ascii="Consolas" w:hAnsi="Consolas"/>
-      <w:color w:val="003B4F"/>
-      <w:sz w:val="22"/>
-      <w:shd w:val="clear" w:color="auto" w:fill="F1F3F5"/>
-    </w:rPr>
-  </w:style>
-  <w:style w:type="character" w:customStyle="1" w:styleId="PreprocessorTok">
-    <w:name w:val="PreprocessorTok"/>
-    <w:basedOn w:val="VerbatimChar"/>
-    <w:rPr>
-      <w:rFonts w:ascii="Consolas" w:hAnsi="Consolas"/>
-      <w:color w:val="AD0000"/>
-      <w:sz w:val="22"/>
-      <w:shd w:val="clear" w:color="auto" w:fill="F1F3F5"/>
-    </w:rPr>
-  </w:style>
-  <w:style w:type="character" w:customStyle="1" w:styleId="AttributeTok">
-    <w:name w:val="AttributeTok"/>
-    <w:basedOn w:val="VerbatimChar"/>
-    <w:rPr>
-      <w:rFonts w:ascii="Consolas" w:hAnsi="Consolas"/>
-      <w:color w:val="657422"/>
-      <w:sz w:val="22"/>
-      <w:shd w:val="clear" w:color="auto" w:fill="F1F3F5"/>
-    </w:rPr>
-  </w:style>
-  <w:style w:type="character" w:customStyle="1" w:styleId="RegionMarkerTok">
-    <w:name w:val="RegionMarkerTok"/>
-    <w:basedOn w:val="VerbatimChar"/>
-    <w:rPr>
-      <w:rFonts w:ascii="Consolas" w:hAnsi="Consolas"/>
-      <w:color w:val="003B4F"/>
-      <w:sz w:val="22"/>
-      <w:shd w:val="clear" w:color="auto" w:fill="F1F3F5"/>
-    </w:rPr>
-  </w:style>
-  <w:style w:type="character" w:customStyle="1" w:styleId="InformationTok">
-    <w:name w:val="InformationTok"/>
-    <w:basedOn w:val="VerbatimChar"/>
-    <w:rPr>
-      <w:rFonts w:ascii="Consolas" w:hAnsi="Consolas"/>
-      <w:color w:val="5E5E5E"/>
-      <w:sz w:val="22"/>
-      <w:shd w:val="clear" w:color="auto" w:fill="F1F3F5"/>
-    </w:rPr>
-  </w:style>
-  <w:style w:type="character" w:customStyle="1" w:styleId="WarningTok">
-    <w:name w:val="WarningTok"/>
-    <w:basedOn w:val="VerbatimChar"/>
-    <w:rPr>
-      <w:rFonts w:ascii="Consolas" w:hAnsi="Consolas"/>
-      <w:i/>
-      <w:color w:val="5E5E5E"/>
-      <w:sz w:val="22"/>
-      <w:shd w:val="clear" w:color="auto" w:fill="F1F3F5"/>
-    </w:rPr>
-  </w:style>
-  <w:style w:type="character" w:customStyle="1" w:styleId="AlertTok">
-    <w:name w:val="AlertTok"/>
-    <w:basedOn w:val="VerbatimChar"/>
-    <w:rPr>
-      <w:rFonts w:ascii="Consolas" w:hAnsi="Consolas"/>
-      <w:color w:val="AD0000"/>
-      <w:sz w:val="22"/>
-      <w:shd w:val="clear" w:color="auto" w:fill="F1F3F5"/>
-    </w:rPr>
-  </w:style>
-  <w:style w:type="character" w:customStyle="1" w:styleId="ErrorTok">
-    <w:name w:val="ErrorTok"/>
-    <w:basedOn w:val="VerbatimChar"/>
-    <w:rPr>
-      <w:rFonts w:ascii="Consolas" w:hAnsi="Consolas"/>
-      <w:color w:val="AD0000"/>
-      <w:sz w:val="22"/>
-      <w:shd w:val="clear" w:color="auto" w:fill="F1F3F5"/>
-    </w:rPr>
-  </w:style>
-  <w:style w:type="character" w:customStyle="1" w:styleId="NormalTok">
-    <w:name w:val="NormalTok"/>
-    <w:basedOn w:val="VerbatimChar"/>
-    <w:rPr>
-      <w:rFonts w:ascii="Consolas" w:hAnsi="Consolas"/>
-      <w:color w:val="003B4F"/>
-      <w:sz w:val="22"/>
-      <w:shd w:val="clear" w:color="auto" w:fill="F1F3F5"/>
-    </w:rPr>
-  </w:style>
-  <w:style w:type="paragraph" w:customStyle="1" w:styleId="Frontmatter">
-    <w:name w:val="Front matter"/>
-    <w:basedOn w:val="Normal"/>
-    <w:next w:val="BodyText"/>
-    <w:qFormat/>
-    <w:rsid w:val="007937C8"/>
-    <w:pPr>
-      <w:spacing w:before="120" w:after="240"/>
-    </w:pPr>
   </w:style>
   <w:style w:type="paragraph" w:styleId="Footer">
     <w:name w:val="footer"/>
     <w:basedOn w:val="Normal"/>
     <w:link w:val="FooterChar"/>
-    <w:rsid w:val="00BC5A2A"/>
+    <w:rsid w:val="002863DE"/>
     <w:pPr>
       <w:tabs>
         <w:tab w:val="center" w:pos="4680"/>
         <w:tab w:val="right" w:pos="9360"/>
       </w:tabs>
+      <w:spacing w:after="0"/>
     </w:pPr>
   </w:style>
   <w:style w:type="character" w:customStyle="1" w:styleId="FooterChar">
     <w:name w:val="Footer Char"/>
     <w:basedOn w:val="DefaultParagraphFont"/>
     <w:link w:val="Footer"/>
-    <w:rsid w:val="00BC5A2A"/>
-    <w:rPr>
-      <w:rFonts w:ascii="Times New Roman" w:hAnsi="Times New Roman" w:cs="Times New Roman (Body CS)"/>
+    <w:rsid w:val="002863DE"/>
+    <w:rPr>
+      <w:rFonts w:ascii="Times New Roman" w:hAnsi="Times New Roman"/>
     </w:rPr>
   </w:style>
   <w:style w:type="character" w:styleId="PageNumber">
     <w:name w:val="page number"/>
     <w:basedOn w:val="DefaultParagraphFont"/>
-    <w:rsid w:val="001E1FAF"/>
+    <w:rsid w:val="002863DE"/>
+  </w:style>
+  <w:style w:type="paragraph" w:styleId="Header">
+    <w:name w:val="header"/>
+    <w:basedOn w:val="Normal"/>
+    <w:link w:val="HeaderChar"/>
+    <w:rsid w:val="002863DE"/>
+    <w:pPr>
+      <w:tabs>
+        <w:tab w:val="center" w:pos="4680"/>
+        <w:tab w:val="right" w:pos="9360"/>
+      </w:tabs>
+      <w:spacing w:after="0"/>
+    </w:pPr>
+  </w:style>
+  <w:style w:type="character" w:customStyle="1" w:styleId="HeaderChar">
+    <w:name w:val="Header Char"/>
+    <w:basedOn w:val="DefaultParagraphFont"/>
+    <w:link w:val="Header"/>
+    <w:rsid w:val="002863DE"/>
+    <w:rPr>
+      <w:rFonts w:ascii="Times New Roman" w:hAnsi="Times New Roman"/>
+    </w:rPr>
   </w:style>
 </w:styles>
 </file>

</xml_diff>

<commit_message>
Increase spacing before headings
</commit_message>
<xml_diff>
--- a/inst/templates/manuscript.docx
+++ b/inst/templates/manuscript.docx
@@ -145,6 +145,7 @@
         <w:pStyle w:val="BodyText"/>
       </w:pPr>
       <w:r>
+        <w:lastRenderedPageBreak/>
         <w:t xml:space="preserve"> Body Text. Body Text Char.    </w:t>
       </w:r>
       <w:r>
@@ -274,7 +275,6 @@
         <w:pStyle w:val="DefinitionTerm"/>
       </w:pPr>
       <w:r>
-        <w:lastRenderedPageBreak/>
         <w:t xml:space="preserve"> DefinitionTerm </w:t>
       </w:r>
     </w:p>
@@ -875,11 +875,11 @@
     <w:next w:val="BodyText"/>
     <w:uiPriority w:val="9"/>
     <w:qFormat/>
-    <w:rsid w:val="00223718"/>
+    <w:rsid w:val="00136022"/>
     <w:pPr>
       <w:keepNext/>
       <w:keepLines/>
-      <w:spacing w:before="160" w:after="320"/>
+      <w:spacing w:before="640" w:after="320"/>
       <w:outlineLvl w:val="0"/>
     </w:pPr>
     <w:rPr>
@@ -898,11 +898,11 @@
     <w:uiPriority w:val="9"/>
     <w:unhideWhenUsed/>
     <w:qFormat/>
-    <w:rsid w:val="00CE4ECA"/>
+    <w:rsid w:val="00E139A9"/>
     <w:pPr>
       <w:keepNext/>
       <w:keepLines/>
-      <w:spacing w:before="140" w:after="280"/>
+      <w:spacing w:before="560" w:after="280"/>
       <w:outlineLvl w:val="1"/>
     </w:pPr>
     <w:rPr>
@@ -921,11 +921,11 @@
     <w:uiPriority w:val="9"/>
     <w:unhideWhenUsed/>
     <w:qFormat/>
-    <w:rsid w:val="00740A3B"/>
+    <w:rsid w:val="0017091F"/>
     <w:pPr>
       <w:keepNext/>
       <w:keepLines/>
-      <w:spacing w:before="120" w:after="240"/>
+      <w:spacing w:before="480" w:after="240"/>
       <w:outlineLvl w:val="2"/>
     </w:pPr>
     <w:rPr>
@@ -942,11 +942,11 @@
     <w:uiPriority w:val="9"/>
     <w:unhideWhenUsed/>
     <w:qFormat/>
-    <w:rsid w:val="003B38BE"/>
+    <w:rsid w:val="000D225C"/>
     <w:pPr>
       <w:keepNext/>
       <w:keepLines/>
-      <w:spacing w:before="120" w:after="240"/>
+      <w:spacing w:before="480" w:after="240"/>
       <w:outlineLvl w:val="3"/>
     </w:pPr>
     <w:rPr>
@@ -964,11 +964,11 @@
     <w:uiPriority w:val="9"/>
     <w:unhideWhenUsed/>
     <w:qFormat/>
-    <w:rsid w:val="00CA3687"/>
+    <w:rsid w:val="008C3AB5"/>
     <w:pPr>
       <w:keepNext/>
       <w:keepLines/>
-      <w:spacing w:before="120" w:after="240"/>
+      <w:spacing w:before="480" w:after="240"/>
       <w:outlineLvl w:val="4"/>
     </w:pPr>
     <w:rPr>
@@ -985,11 +985,11 @@
     <w:uiPriority w:val="9"/>
     <w:unhideWhenUsed/>
     <w:qFormat/>
-    <w:rsid w:val="009777F8"/>
+    <w:rsid w:val="00C61C07"/>
     <w:pPr>
       <w:keepNext/>
       <w:keepLines/>
-      <w:spacing w:before="120" w:after="240"/>
+      <w:spacing w:before="480" w:after="240"/>
       <w:outlineLvl w:val="5"/>
     </w:pPr>
     <w:rPr>
@@ -1004,11 +1004,11 @@
     <w:uiPriority w:val="9"/>
     <w:unhideWhenUsed/>
     <w:qFormat/>
-    <w:rsid w:val="009777F8"/>
+    <w:rsid w:val="00F17B37"/>
     <w:pPr>
       <w:keepNext/>
       <w:keepLines/>
-      <w:spacing w:before="120" w:after="240"/>
+      <w:spacing w:before="480" w:after="240"/>
       <w:outlineLvl w:val="6"/>
     </w:pPr>
     <w:rPr>
@@ -1023,11 +1023,11 @@
     <w:uiPriority w:val="9"/>
     <w:unhideWhenUsed/>
     <w:qFormat/>
-    <w:rsid w:val="008A177A"/>
+    <w:rsid w:val="00E038CC"/>
     <w:pPr>
       <w:keepNext/>
       <w:keepLines/>
-      <w:spacing w:before="120" w:after="240"/>
+      <w:spacing w:before="480" w:after="240"/>
       <w:outlineLvl w:val="7"/>
     </w:pPr>
     <w:rPr>
@@ -1042,11 +1042,11 @@
     <w:uiPriority w:val="9"/>
     <w:unhideWhenUsed/>
     <w:qFormat/>
-    <w:rsid w:val="00A2116A"/>
+    <w:rsid w:val="00664F08"/>
     <w:pPr>
       <w:keepNext/>
       <w:keepLines/>
-      <w:spacing w:before="120" w:after="240"/>
+      <w:spacing w:before="480" w:after="240"/>
       <w:outlineLvl w:val="8"/>
     </w:pPr>
     <w:rPr>
@@ -1108,11 +1108,11 @@
     <w:basedOn w:val="Normal"/>
     <w:next w:val="BodyText"/>
     <w:qFormat/>
-    <w:rsid w:val="00A02B24"/>
+    <w:rsid w:val="00362B9E"/>
     <w:pPr>
       <w:keepNext/>
       <w:keepLines/>
-      <w:spacing w:before="400" w:after="800"/>
+      <w:spacing w:before="800" w:after="800"/>
       <w:jc w:val="center"/>
     </w:pPr>
     <w:rPr>
@@ -1129,9 +1129,9 @@
     <w:basedOn w:val="Title"/>
     <w:next w:val="BodyText"/>
     <w:qFormat/>
-    <w:rsid w:val="00A02B24"/>
-    <w:pPr>
-      <w:spacing w:before="320" w:after="640"/>
+    <w:rsid w:val="00362B9E"/>
+    <w:pPr>
+      <w:spacing w:before="640" w:after="640"/>
     </w:pPr>
     <w:rPr>
       <w:sz w:val="32"/>

</xml_diff>